<commit_message>
ASP10  Problemas y Soluciones
</commit_message>
<xml_diff>
--- a/L10_Figueroa_Curiel_Jesús Alberto_mi713781.docx
+++ b/L10_Figueroa_Curiel_Jesús Alberto_mi713781.docx
@@ -1831,30 +1831,12 @@
     </w:p>
     <w:p>
       <w:pPr>
-        <w:pStyle w:val="Normal1"/>
-        <w:rPr/>
-      </w:pPr>
-      <w:r>
-        <w:rPr/>
-        <w:t xml:space="preserve">Se deberá enumerar todos los problemas que se encontraron durante el desarrollo de la práctica y como se resolvieron. </w:t>
-      </w:r>
-    </w:p>
-    <w:p>
-      <w:pPr>
-        <w:pStyle w:val="Heading1"/>
-        <w:rPr/>
-      </w:pPr>
-      <w:r>
-        <w:rPr/>
-        <w:t>Experimentos y Resultados.</w:t>
-      </w:r>
-    </w:p>
-    <w:p>
-      <w:pPr>
-        <w:pStyle w:val="TextBody"/>
-        <w:bidi w:val="0"/>
-        <w:spacing w:lineRule="auto" w:line="309" w:before="0" w:after="160"/>
-        <w:ind w:left="720" w:right="0" w:hanging="0"/>
+        <w:pStyle w:val="Normal"/>
+        <w:rPr/>
+      </w:pPr>
+      <w:bookmarkStart w:id="0" w:name="docs-internal-guid-43b4eb2f-7fff-107a-59"/>
+      <w:bookmarkEnd w:id="0"/>
+      <w:r>
         <w:rPr>
           <w:rFonts w:ascii="Calibri;sans-serif" w:hAnsi="Calibri;sans-serif"/>
           <w:b w:val="false"/>
@@ -1868,10 +1850,87 @@
           <w:u w:val="none"/>
           <w:effect w:val="none"/>
         </w:rPr>
-      </w:pPr>
-      <w:bookmarkStart w:id="0" w:name="docs-internal-guid-967e7b26-7fff-d32d-46"/>
-      <w:bookmarkEnd w:id="0"/>
-      <w:r>
+        <w:t>Se tuvo problema cuando se estaba guardando el documento de la práctica ya que no reflejaba los commit, la solución fue que se tenía que estar guardando el documento para que refleja un cambio:</w:t>
+      </w:r>
+      <w:r>
+        <w:rPr>
+          <w:b w:val="false"/>
+          <w:caps w:val="false"/>
+          <w:smallCaps w:val="false"/>
+          <w:strike w:val="false"/>
+          <w:dstrike w:val="false"/>
+          <w:color w:val="000000"/>
+          <w:u w:val="none"/>
+          <w:effect w:val="none"/>
+        </w:rPr>
+        <w:drawing>
+          <wp:inline distT="0" distB="0" distL="0" distR="0">
+            <wp:extent cx="5610225" cy="1209675"/>
+            <wp:effectExtent l="0" t="0" r="0" b="0"/>
+            <wp:docPr id="11" name="Image1" descr=""/>
+            <wp:cNvGraphicFramePr>
+              <a:graphicFrameLocks xmlns:a="http://schemas.openxmlformats.org/drawingml/2006/main" noChangeAspect="1"/>
+            </wp:cNvGraphicFramePr>
+            <a:graphic xmlns:a="http://schemas.openxmlformats.org/drawingml/2006/main">
+              <a:graphicData uri="http://schemas.openxmlformats.org/drawingml/2006/picture">
+                <pic:pic xmlns:pic="http://schemas.openxmlformats.org/drawingml/2006/picture">
+                  <pic:nvPicPr>
+                    <pic:cNvPr id="11" name="Image1" descr=""/>
+                    <pic:cNvPicPr>
+                      <a:picLocks noChangeAspect="1" noChangeArrowheads="1"/>
+                    </pic:cNvPicPr>
+                  </pic:nvPicPr>
+                  <pic:blipFill>
+                    <a:blip r:embed="rId14"/>
+                    <a:stretch>
+                      <a:fillRect/>
+                    </a:stretch>
+                  </pic:blipFill>
+                  <pic:spPr bwMode="auto">
+                    <a:xfrm>
+                      <a:off x="0" y="0"/>
+                      <a:ext cx="5610225" cy="1209675"/>
+                    </a:xfrm>
+                    <a:prstGeom prst="rect">
+                      <a:avLst/>
+                    </a:prstGeom>
+                  </pic:spPr>
+                </pic:pic>
+              </a:graphicData>
+            </a:graphic>
+          </wp:inline>
+        </w:drawing>
+      </w:r>
+      <w:r>
+        <w:rPr/>
+        <w:t>&lt;/ht</w:t>
+      </w:r>
+    </w:p>
+    <w:p>
+      <w:pPr>
+        <w:pStyle w:val="Normal1"/>
+        <w:rPr/>
+      </w:pPr>
+      <w:r>
+        <w:rPr/>
+      </w:r>
+    </w:p>
+    <w:p>
+      <w:pPr>
+        <w:pStyle w:val="Heading1"/>
+        <w:rPr/>
+      </w:pPr>
+      <w:r>
+        <w:rPr/>
+        <w:t>Experimentos y Resultados.</w:t>
+      </w:r>
+    </w:p>
+    <w:p>
+      <w:pPr>
+        <w:pStyle w:val="TextBody"/>
+        <w:bidi w:val="0"/>
+        <w:spacing w:lineRule="auto" w:line="309" w:before="0" w:after="160"/>
+        <w:ind w:left="720" w:right="0" w:hanging="0"/>
         <w:rPr>
           <w:rFonts w:ascii="Calibri;sans-serif" w:hAnsi="Calibri;sans-serif"/>
           <w:b w:val="false"/>
@@ -1885,6 +1944,23 @@
           <w:u w:val="none"/>
           <w:effect w:val="none"/>
         </w:rPr>
+      </w:pPr>
+      <w:bookmarkStart w:id="1" w:name="docs-internal-guid-967e7b26-7fff-d32d-46"/>
+      <w:bookmarkEnd w:id="1"/>
+      <w:r>
+        <w:rPr>
+          <w:rFonts w:ascii="Calibri;sans-serif" w:hAnsi="Calibri;sans-serif"/>
+          <w:b w:val="false"/>
+          <w:i w:val="false"/>
+          <w:caps w:val="false"/>
+          <w:smallCaps w:val="false"/>
+          <w:strike w:val="false"/>
+          <w:dstrike w:val="false"/>
+          <w:color w:val="000000"/>
+          <w:sz w:val="22"/>
+          <w:u w:val="none"/>
+          <w:effect w:val="none"/>
+        </w:rPr>
         <w:t>Los resultados están en el apartado de desarrollo de práctica.</w:t>
       </w:r>
     </w:p>
@@ -2241,16 +2317,16 @@
         <w:jc w:val="left"/>
         <w:rPr/>
       </w:pPr>
-      <w:bookmarkStart w:id="1" w:name="_gjdgxs"/>
-      <w:bookmarkEnd w:id="1"/>
+      <w:bookmarkStart w:id="2" w:name="_gjdgxs"/>
+      <w:bookmarkEnd w:id="2"/>
       <w:r>
         <w:rPr/>
         <w:t>En formato de la IEEE</w:t>
       </w:r>
     </w:p>
     <w:sectPr>
-      <w:headerReference w:type="default" r:id="rId14"/>
-      <w:footerReference w:type="default" r:id="rId15"/>
+      <w:headerReference w:type="default" r:id="rId15"/>
+      <w:footerReference w:type="default" r:id="rId16"/>
       <w:type w:val="nextPage"/>
       <w:pgSz w:w="12240" w:h="15840"/>
       <w:pgMar w:left="1701" w:right="1701" w:header="708" w:top="1417" w:footer="708" w:bottom="1417" w:gutter="0"/>
@@ -2337,7 +2413,7 @@
     </w:r>
     <w:r>
       <w:rPr/>
-      <w:t>7</w:t>
+      <w:t>8</w:t>
     </w:r>
     <w:r>
       <w:rPr/>

</xml_diff>